<commit_message>
add crisp validation checks
</commit_message>
<xml_diff>
--- a/Notes/crisps notes.docx
+++ b/Notes/crisps notes.docx
@@ -86,9 +86,6 @@
       <style:text-properties officeooo:rsid="001eaea7" officeooo:paragraph-rsid="001eaea7"/>
     </style:style>
     <style:style style:name="P22" style:family="paragraph" style:parent-style-name="Standard">
-      <style:text-properties officeooo:rsid="0002db7a" officeooo:paragraph-rsid="0002db7a"/>
-    </style:style>
-    <style:style style:name="P23" style:family="paragraph" style:parent-style-name="Standard">
       <style:text-properties officeooo:rsid="0024246f" officeooo:paragraph-rsid="0024246f"/>
     </style:style>
     <style:style style:name="T1" style:family="text">
@@ -159,7 +156,7 @@
         <text:span text:style-name="T2"> (out of 5)</text:span>
       </text:p>
       <text:p text:style-name="P1"/>
-      <text:p text:style-name="P23">You can tell a crisp owner from their brand</text:p>
+      <text:p text:style-name="P22">You can tell a crisp owner from their brand</text:p>
       <text:p text:style-name="P1"/>
       <text:p text:style-name="P12">Don't bother with price, inflation crazy. Also Amazon links vanish due to shortages.</text:p>
       <text:p text:style-name="P1"/>
@@ -266,8 +263,8 @@
       <config:config-item-map-indexed config:name="Views">
         <config:config-item-map-entry>
           <config:config-item config:name="ViewId" config:type="string">view2</config:config-item>
-          <config:config-item config:name="ViewLeft" config:type="long">31829</config:config-item>
-          <config:config-item config:name="ViewTop" config:type="long">6396</config:config-item>
+          <config:config-item config:name="ViewLeft" config:type="long">27339</config:config-item>
+          <config:config-item config:name="ViewTop" config:type="long">10291</config:config-item>
           <config:config-item config:name="VisibleLeft" config:type="long">0</config:config-item>
           <config:config-item config:name="VisibleTop" config:type="long">0</config:config-item>
           <config:config-item config:name="VisibleRight" config:type="long">65987</config:config-item>
@@ -339,7 +336,7 @@
       <config:config-item config:name="UnxForceZeroExtLeading" config:type="boolean">false</config:config-item>
       <config:config-item config:name="UseOldPrinterMetrics" config:type="boolean">false</config:config-item>
       <config:config-item config:name="TabAtLeftIndentForParagraphsInList" config:type="boolean">false</config:config-item>
-      <config:config-item config:name="Rsid" config:type="int">2368623</config:config-item>
+      <config:config-item config:name="Rsid" config:type="int">2402337</config:config-item>
       <config:config-item config:name="MsWordCompTrailingBlanks" config:type="boolean">false</config:config-item>
       <config:config-item config:name="MathBaselineAlignment" config:type="boolean">false</config:config-item>
       <config:config-item config:name="InvertBorderSpacing" config:type="boolean">false</config:config-item>
@@ -399,7 +396,7 @@
   <office:styles>
     <style:default-style style:family="graphic">
       <style:graphic-properties svg:stroke-color="#3465a4" draw:fill-color="#729fcf" fo:wrap-option="no-wrap" draw:shadow-offset-x="0.3cm" draw:shadow-offset-y="0.3cm" draw:start-line-spacing-horizontal="0.283cm" draw:start-line-spacing-vertical="0.283cm" draw:end-line-spacing-horizontal="0.283cm" draw:end-line-spacing-vertical="0.283cm" style:flow-with-text="false"/>
-      <style:paragraph-properties style:text-autospace="ideograph-alpha" style:line-break="strict" style:writing-mode="lr-tb" style:font-independent-line-spacing="false">
+      <style:paragraph-properties style:text-autospace="ideograph-alpha" style:line-break="strict" style:font-independent-line-spacing="false">
         <style:tab-stops/>
       </style:paragraph-properties>
       <style:text-properties fo:color="#000000" loext:opacity="100%" style:font-name="Liberation Serif" fo:font-size="12pt" fo:language="en" fo:country="GB" style:font-name-asian="Segoe UI" style:font-size-asian="12pt" style:language-asian="zh" style:country-asian="CN" style:font-name-complex="Tahoma" style:font-size-complex="12pt" style:language-complex="hi" style:country-complex="IN"/>

</xml_diff>